<commit_message>
Move Board folder into client directory
</commit_message>
<xml_diff>
--- a/NC-Port-Task-2-Github-Interaction.docx
+++ b/NC-Port-Task-2-Github-Interaction.docx
@@ -17,12 +17,6 @@
         <w:gridCol w:w="7146"/>
       </w:tblGrid>
       <w:tr>
-        <w:tblPrEx>
-          <w:tblCellMar>
-            <w:top w:w="0" w:type="dxa"/>
-            <w:bottom w:w="0" w:type="dxa"/>
-          </w:tblCellMar>
-        </w:tblPrEx>
         <w:trPr>
           <w:trHeight w:val="1"/>
         </w:trPr>
@@ -98,12 +92,6 @@
         </w:tc>
       </w:tr>
       <w:tr>
-        <w:tblPrEx>
-          <w:tblCellMar>
-            <w:top w:w="0" w:type="dxa"/>
-            <w:bottom w:w="0" w:type="dxa"/>
-          </w:tblCellMar>
-        </w:tblPrEx>
         <w:trPr>
           <w:trHeight w:val="1"/>
         </w:trPr>
@@ -179,12 +167,6 @@
         </w:tc>
       </w:tr>
       <w:tr>
-        <w:tblPrEx>
-          <w:tblCellMar>
-            <w:top w:w="0" w:type="dxa"/>
-            <w:bottom w:w="0" w:type="dxa"/>
-          </w:tblCellMar>
-        </w:tblPrEx>
         <w:trPr>
           <w:trHeight w:val="1"/>
         </w:trPr>
@@ -333,6 +315,9 @@
     <w:p/>
     <w:p>
       <w:r>
+        <w:rPr>
+          <w:noProof/>
+        </w:rPr>
         <w:drawing>
           <wp:inline distT="0" distB="0" distL="0" distR="0" wp14:anchorId="7DEBB98E" wp14:editId="3A9DA188">
             <wp:extent cx="5943600" cy="1791335"/>
@@ -410,6 +395,7 @@
       <w:r>
         <w:rPr>
           <w:rFonts w:ascii="Arial" w:eastAsia="Arial" w:hAnsi="Arial" w:cs="Arial"/>
+          <w:noProof/>
         </w:rPr>
         <w:drawing>
           <wp:inline distT="0" distB="0" distL="0" distR="0" wp14:anchorId="69F84520" wp14:editId="0FDC9F82">
@@ -466,6 +452,7 @@
       <w:r>
         <w:rPr>
           <w:rFonts w:ascii="Arial" w:eastAsia="Arial" w:hAnsi="Arial" w:cs="Arial"/>
+          <w:noProof/>
         </w:rPr>
         <w:drawing>
           <wp:inline distT="0" distB="0" distL="0" distR="0" wp14:anchorId="62891383" wp14:editId="044FBF9D">
@@ -492,6 +479,305 @@
                     <a:xfrm>
                       <a:off x="0" y="0"/>
                       <a:ext cx="5943600" cy="3505200"/>
+                    </a:xfrm>
+                    <a:prstGeom prst="rect">
+                      <a:avLst/>
+                    </a:prstGeom>
+                  </pic:spPr>
+                </pic:pic>
+              </a:graphicData>
+            </a:graphic>
+          </wp:inline>
+        </w:drawing>
+      </w:r>
+    </w:p>
+    <w:p>
+      <w:pPr>
+        <w:spacing w:after="120" w:line="276" w:lineRule="auto"/>
+        <w:rPr>
+          <w:rFonts w:ascii="Arial" w:eastAsia="Arial" w:hAnsi="Arial" w:cs="Arial"/>
+        </w:rPr>
+      </w:pPr>
+      <w:r>
+        <w:rPr>
+          <w:rFonts w:ascii="Arial" w:eastAsia="Arial" w:hAnsi="Arial" w:cs="Arial"/>
+        </w:rPr>
+        <w:lastRenderedPageBreak/>
+        <w:drawing>
+          <wp:inline distT="0" distB="0" distL="0" distR="0" wp14:anchorId="7231A55E" wp14:editId="22566816">
+            <wp:extent cx="5943600" cy="3382645"/>
+            <wp:effectExtent l="0" t="0" r="0" b="8255"/>
+            <wp:docPr id="4" name="Picture 4"/>
+            <wp:cNvGraphicFramePr>
+              <a:graphicFrameLocks xmlns:a="http://schemas.openxmlformats.org/drawingml/2006/main" noChangeAspect="1"/>
+            </wp:cNvGraphicFramePr>
+            <a:graphic xmlns:a="http://schemas.openxmlformats.org/drawingml/2006/main">
+              <a:graphicData uri="http://schemas.openxmlformats.org/drawingml/2006/picture">
+                <pic:pic xmlns:pic="http://schemas.openxmlformats.org/drawingml/2006/picture">
+                  <pic:nvPicPr>
+                    <pic:cNvPr id="1" name=""/>
+                    <pic:cNvPicPr/>
+                  </pic:nvPicPr>
+                  <pic:blipFill>
+                    <a:blip r:embed="rId7"/>
+                    <a:stretch>
+                      <a:fillRect/>
+                    </a:stretch>
+                  </pic:blipFill>
+                  <pic:spPr>
+                    <a:xfrm>
+                      <a:off x="0" y="0"/>
+                      <a:ext cx="5943600" cy="3382645"/>
+                    </a:xfrm>
+                    <a:prstGeom prst="rect">
+                      <a:avLst/>
+                    </a:prstGeom>
+                  </pic:spPr>
+                </pic:pic>
+              </a:graphicData>
+            </a:graphic>
+          </wp:inline>
+        </w:drawing>
+      </w:r>
+    </w:p>
+    <w:p>
+      <w:pPr>
+        <w:spacing w:after="120" w:line="276" w:lineRule="auto"/>
+        <w:rPr>
+          <w:rFonts w:ascii="Arial" w:eastAsia="Arial" w:hAnsi="Arial" w:cs="Arial"/>
+        </w:rPr>
+      </w:pPr>
+    </w:p>
+    <w:p>
+      <w:pPr>
+        <w:spacing w:after="120" w:line="276" w:lineRule="auto"/>
+        <w:rPr>
+          <w:rFonts w:ascii="Arial" w:eastAsia="Arial" w:hAnsi="Arial" w:cs="Arial"/>
+        </w:rPr>
+      </w:pPr>
+      <w:r>
+        <w:rPr>
+          <w:rFonts w:ascii="Arial" w:eastAsia="Arial" w:hAnsi="Arial" w:cs="Arial"/>
+        </w:rPr>
+        <w:drawing>
+          <wp:inline distT="0" distB="0" distL="0" distR="0" wp14:anchorId="41AB399A" wp14:editId="5F4727CF">
+            <wp:extent cx="5943600" cy="3000375"/>
+            <wp:effectExtent l="0" t="0" r="0" b="9525"/>
+            <wp:docPr id="5" name="Picture 5"/>
+            <wp:cNvGraphicFramePr>
+              <a:graphicFrameLocks xmlns:a="http://schemas.openxmlformats.org/drawingml/2006/main" noChangeAspect="1"/>
+            </wp:cNvGraphicFramePr>
+            <a:graphic xmlns:a="http://schemas.openxmlformats.org/drawingml/2006/main">
+              <a:graphicData uri="http://schemas.openxmlformats.org/drawingml/2006/picture">
+                <pic:pic xmlns:pic="http://schemas.openxmlformats.org/drawingml/2006/picture">
+                  <pic:nvPicPr>
+                    <pic:cNvPr id="1" name=""/>
+                    <pic:cNvPicPr/>
+                  </pic:nvPicPr>
+                  <pic:blipFill>
+                    <a:blip r:embed="rId8"/>
+                    <a:stretch>
+                      <a:fillRect/>
+                    </a:stretch>
+                  </pic:blipFill>
+                  <pic:spPr>
+                    <a:xfrm>
+                      <a:off x="0" y="0"/>
+                      <a:ext cx="5943600" cy="3000375"/>
+                    </a:xfrm>
+                    <a:prstGeom prst="rect">
+                      <a:avLst/>
+                    </a:prstGeom>
+                  </pic:spPr>
+                </pic:pic>
+              </a:graphicData>
+            </a:graphic>
+          </wp:inline>
+        </w:drawing>
+      </w:r>
+    </w:p>
+    <w:p>
+      <w:pPr>
+        <w:spacing w:after="120" w:line="276" w:lineRule="auto"/>
+        <w:rPr>
+          <w:rFonts w:ascii="Arial" w:eastAsia="Arial" w:hAnsi="Arial" w:cs="Arial"/>
+        </w:rPr>
+      </w:pPr>
+    </w:p>
+    <w:p>
+      <w:pPr>
+        <w:spacing w:after="120" w:line="276" w:lineRule="auto"/>
+        <w:rPr>
+          <w:rFonts w:ascii="Arial" w:eastAsia="Arial" w:hAnsi="Arial" w:cs="Arial"/>
+        </w:rPr>
+      </w:pPr>
+    </w:p>
+    <w:p>
+      <w:pPr>
+        <w:spacing w:after="120" w:line="276" w:lineRule="auto"/>
+        <w:rPr>
+          <w:rFonts w:ascii="Arial" w:eastAsia="Arial" w:hAnsi="Arial" w:cs="Arial"/>
+        </w:rPr>
+      </w:pPr>
+    </w:p>
+    <w:p>
+      <w:pPr>
+        <w:spacing w:after="120" w:line="276" w:lineRule="auto"/>
+        <w:rPr>
+          <w:rFonts w:ascii="Arial" w:eastAsia="Arial" w:hAnsi="Arial" w:cs="Arial"/>
+        </w:rPr>
+      </w:pPr>
+      <w:r>
+        <w:rPr>
+          <w:rFonts w:ascii="Arial" w:eastAsia="Arial" w:hAnsi="Arial" w:cs="Arial"/>
+        </w:rPr>
+        <w:lastRenderedPageBreak/>
+        <w:drawing>
+          <wp:inline distT="0" distB="0" distL="0" distR="0" wp14:anchorId="1F8C3A71" wp14:editId="4AAE936B">
+            <wp:extent cx="5943600" cy="2587625"/>
+            <wp:effectExtent l="0" t="0" r="0" b="3175"/>
+            <wp:docPr id="6" name="Picture 6"/>
+            <wp:cNvGraphicFramePr>
+              <a:graphicFrameLocks xmlns:a="http://schemas.openxmlformats.org/drawingml/2006/main" noChangeAspect="1"/>
+            </wp:cNvGraphicFramePr>
+            <a:graphic xmlns:a="http://schemas.openxmlformats.org/drawingml/2006/main">
+              <a:graphicData uri="http://schemas.openxmlformats.org/drawingml/2006/picture">
+                <pic:pic xmlns:pic="http://schemas.openxmlformats.org/drawingml/2006/picture">
+                  <pic:nvPicPr>
+                    <pic:cNvPr id="1" name=""/>
+                    <pic:cNvPicPr/>
+                  </pic:nvPicPr>
+                  <pic:blipFill>
+                    <a:blip r:embed="rId9"/>
+                    <a:stretch>
+                      <a:fillRect/>
+                    </a:stretch>
+                  </pic:blipFill>
+                  <pic:spPr>
+                    <a:xfrm>
+                      <a:off x="0" y="0"/>
+                      <a:ext cx="5943600" cy="2587625"/>
+                    </a:xfrm>
+                    <a:prstGeom prst="rect">
+                      <a:avLst/>
+                    </a:prstGeom>
+                  </pic:spPr>
+                </pic:pic>
+              </a:graphicData>
+            </a:graphic>
+          </wp:inline>
+        </w:drawing>
+      </w:r>
+    </w:p>
+    <w:p>
+      <w:pPr>
+        <w:spacing w:after="120" w:line="276" w:lineRule="auto"/>
+        <w:rPr>
+          <w:rFonts w:ascii="Arial" w:eastAsia="Arial" w:hAnsi="Arial" w:cs="Arial"/>
+        </w:rPr>
+      </w:pPr>
+    </w:p>
+    <w:p>
+      <w:pPr>
+        <w:spacing w:after="120" w:line="276" w:lineRule="auto"/>
+        <w:rPr>
+          <w:rFonts w:ascii="Arial" w:eastAsia="Arial" w:hAnsi="Arial" w:cs="Arial"/>
+        </w:rPr>
+      </w:pPr>
+    </w:p>
+    <w:p>
+      <w:pPr>
+        <w:spacing w:after="120" w:line="276" w:lineRule="auto"/>
+        <w:rPr>
+          <w:rFonts w:ascii="Arial" w:eastAsia="Arial" w:hAnsi="Arial" w:cs="Arial"/>
+        </w:rPr>
+      </w:pPr>
+      <w:r>
+        <w:rPr>
+          <w:rFonts w:ascii="Arial" w:eastAsia="Arial" w:hAnsi="Arial" w:cs="Arial"/>
+        </w:rPr>
+        <w:drawing>
+          <wp:inline distT="0" distB="0" distL="0" distR="0" wp14:anchorId="6CB4F213" wp14:editId="2FE6A58E">
+            <wp:extent cx="5943600" cy="4511040"/>
+            <wp:effectExtent l="0" t="0" r="0" b="3810"/>
+            <wp:docPr id="7" name="Picture 7"/>
+            <wp:cNvGraphicFramePr>
+              <a:graphicFrameLocks xmlns:a="http://schemas.openxmlformats.org/drawingml/2006/main" noChangeAspect="1"/>
+            </wp:cNvGraphicFramePr>
+            <a:graphic xmlns:a="http://schemas.openxmlformats.org/drawingml/2006/main">
+              <a:graphicData uri="http://schemas.openxmlformats.org/drawingml/2006/picture">
+                <pic:pic xmlns:pic="http://schemas.openxmlformats.org/drawingml/2006/picture">
+                  <pic:nvPicPr>
+                    <pic:cNvPr id="1" name=""/>
+                    <pic:cNvPicPr/>
+                  </pic:nvPicPr>
+                  <pic:blipFill>
+                    <a:blip r:embed="rId10"/>
+                    <a:stretch>
+                      <a:fillRect/>
+                    </a:stretch>
+                  </pic:blipFill>
+                  <pic:spPr>
+                    <a:xfrm>
+                      <a:off x="0" y="0"/>
+                      <a:ext cx="5943600" cy="4511040"/>
+                    </a:xfrm>
+                    <a:prstGeom prst="rect">
+                      <a:avLst/>
+                    </a:prstGeom>
+                  </pic:spPr>
+                </pic:pic>
+              </a:graphicData>
+            </a:graphic>
+          </wp:inline>
+        </w:drawing>
+      </w:r>
+    </w:p>
+    <w:p>
+      <w:pPr>
+        <w:spacing w:after="120" w:line="276" w:lineRule="auto"/>
+        <w:rPr>
+          <w:rFonts w:ascii="Arial" w:eastAsia="Arial" w:hAnsi="Arial" w:cs="Arial"/>
+        </w:rPr>
+      </w:pPr>
+    </w:p>
+    <w:p>
+      <w:pPr>
+        <w:spacing w:after="120" w:line="276" w:lineRule="auto"/>
+        <w:rPr>
+          <w:rFonts w:ascii="Arial" w:eastAsia="Arial" w:hAnsi="Arial" w:cs="Arial"/>
+        </w:rPr>
+      </w:pPr>
+      <w:r>
+        <w:rPr>
+          <w:rFonts w:ascii="Arial" w:eastAsia="Arial" w:hAnsi="Arial" w:cs="Arial"/>
+        </w:rPr>
+        <w:lastRenderedPageBreak/>
+        <w:drawing>
+          <wp:inline distT="0" distB="0" distL="0" distR="0" wp14:anchorId="0D3F7D63" wp14:editId="3FE18CC4">
+            <wp:extent cx="5943600" cy="4049395"/>
+            <wp:effectExtent l="0" t="0" r="0" b="8255"/>
+            <wp:docPr id="8" name="Picture 8"/>
+            <wp:cNvGraphicFramePr>
+              <a:graphicFrameLocks xmlns:a="http://schemas.openxmlformats.org/drawingml/2006/main" noChangeAspect="1"/>
+            </wp:cNvGraphicFramePr>
+            <a:graphic xmlns:a="http://schemas.openxmlformats.org/drawingml/2006/main">
+              <a:graphicData uri="http://schemas.openxmlformats.org/drawingml/2006/picture">
+                <pic:pic xmlns:pic="http://schemas.openxmlformats.org/drawingml/2006/picture">
+                  <pic:nvPicPr>
+                    <pic:cNvPr id="1" name=""/>
+                    <pic:cNvPicPr/>
+                  </pic:nvPicPr>
+                  <pic:blipFill>
+                    <a:blip r:embed="rId11"/>
+                    <a:stretch>
+                      <a:fillRect/>
+                    </a:stretch>
+                  </pic:blipFill>
+                  <pic:spPr>
+                    <a:xfrm>
+                      <a:off x="0" y="0"/>
+                      <a:ext cx="5943600" cy="4049395"/>
                     </a:xfrm>
                     <a:prstGeom prst="rect">
                       <a:avLst/>

</xml_diff>